<commit_message>
inleiding_fo.docx versie 1.0 toegevoegd
</commit_message>
<xml_diff>
--- a/functioneel_ontwerp/inleiding_fo.docx
+++ b/functioneel_ontwerp/inleiding_fo.docx
@@ -6,9 +6,9 @@
       <w:pPr>
         <w:pStyle w:val="Kop1"/>
       </w:pPr>
-      <w:bookmarkStart w:id="0" w:name="_Toc51665658"/>
-      <w:r>
-        <w:t>Gegevens</w:t>
+      <w:bookmarkStart w:id="0" w:name="_Toc51665790"/>
+      <w:r>
+        <w:t>Functioneel Ontwerp</w:t>
       </w:r>
       <w:bookmarkEnd w:id="0"/>
     </w:p>
@@ -357,13 +357,13 @@
           <w:r>
             <w:fldChar w:fldCharType="separate"/>
           </w:r>
-          <w:hyperlink w:anchor="_Toc51665658" w:history="1">
+          <w:hyperlink w:anchor="_Toc51665790" w:history="1">
             <w:r>
               <w:rPr>
                 <w:rStyle w:val="Hyperlink"/>
                 <w:noProof/>
               </w:rPr>
-              <w:t>Gegevens</w:t>
+              <w:t>Functioneel Ontwerp</w:t>
             </w:r>
             <w:r>
               <w:rPr>
@@ -384,7 +384,7 @@
                 <w:noProof/>
                 <w:webHidden/>
               </w:rPr>
-              <w:instrText xml:space="preserve"> PAGEREF _Toc51665658 \h </w:instrText>
+              <w:instrText xml:space="preserve"> PAGEREF _Toc51665790 \h </w:instrText>
             </w:r>
             <w:r>
               <w:rPr>
@@ -405,76 +405,6 @@
                 <w:webHidden/>
               </w:rPr>
               <w:t>1</w:t>
-            </w:r>
-            <w:r>
-              <w:rPr>
-                <w:noProof/>
-                <w:webHidden/>
-              </w:rPr>
-              <w:fldChar w:fldCharType="end"/>
-            </w:r>
-          </w:hyperlink>
-        </w:p>
-        <w:p>
-          <w:pPr>
-            <w:pStyle w:val="Inhopg1"/>
-            <w:tabs>
-              <w:tab w:val="right" w:leader="dot" w:pos="9062"/>
-            </w:tabs>
-            <w:rPr>
-              <w:rFonts w:eastAsiaTheme="minorEastAsia"/>
-              <w:noProof/>
-              <w:lang w:eastAsia="nl-NL"/>
-            </w:rPr>
-          </w:pPr>
-          <w:hyperlink w:anchor="_Toc51665659" w:history="1">
-            <w:r>
-              <w:rPr>
-                <w:rStyle w:val="Hyperlink"/>
-                <w:noProof/>
-              </w:rPr>
-              <w:t>Inleiding</w:t>
-            </w:r>
-            <w:r>
-              <w:rPr>
-                <w:noProof/>
-                <w:webHidden/>
-              </w:rPr>
-              <w:tab/>
-            </w:r>
-            <w:r>
-              <w:rPr>
-                <w:noProof/>
-                <w:webHidden/>
-              </w:rPr>
-              <w:fldChar w:fldCharType="begin"/>
-            </w:r>
-            <w:r>
-              <w:rPr>
-                <w:noProof/>
-                <w:webHidden/>
-              </w:rPr>
-              <w:instrText xml:space="preserve"> PAGEREF _Toc51665659 \h </w:instrText>
-            </w:r>
-            <w:r>
-              <w:rPr>
-                <w:noProof/>
-                <w:webHidden/>
-              </w:rPr>
-            </w:r>
-            <w:r>
-              <w:rPr>
-                <w:noProof/>
-                <w:webHidden/>
-              </w:rPr>
-              <w:fldChar w:fldCharType="separate"/>
-            </w:r>
-            <w:r>
-              <w:rPr>
-                <w:noProof/>
-                <w:webHidden/>
-              </w:rPr>
-              <w:t>3</w:t>
             </w:r>
             <w:r>
               <w:rPr>
@@ -497,13 +427,13 @@
               <w:lang w:eastAsia="nl-NL"/>
             </w:rPr>
           </w:pPr>
-          <w:hyperlink w:anchor="_Toc51665660" w:history="1">
+          <w:hyperlink w:anchor="_Toc51665791" w:history="1">
             <w:r>
               <w:rPr>
                 <w:rStyle w:val="Hyperlink"/>
                 <w:noProof/>
               </w:rPr>
-              <w:t>De klant</w:t>
+              <w:t>Inleiding</w:t>
             </w:r>
             <w:r>
               <w:rPr>
@@ -524,7 +454,7 @@
                 <w:noProof/>
                 <w:webHidden/>
               </w:rPr>
-              <w:instrText xml:space="preserve"> PAGEREF _Toc51665660 \h </w:instrText>
+              <w:instrText xml:space="preserve"> PAGEREF _Toc51665791 \h </w:instrText>
             </w:r>
             <w:r>
               <w:rPr>
@@ -557,23 +487,21 @@
         </w:p>
         <w:p>
           <w:pPr>
-            <w:pStyle w:val="Inhopg2"/>
+            <w:pStyle w:val="Inhopg3"/>
             <w:tabs>
               <w:tab w:val="right" w:leader="dot" w:pos="9062"/>
             </w:tabs>
             <w:rPr>
-              <w:rFonts w:eastAsiaTheme="minorEastAsia"/>
               <w:noProof/>
-              <w:lang w:eastAsia="nl-NL"/>
             </w:rPr>
           </w:pPr>
-          <w:hyperlink w:anchor="_Toc51665661" w:history="1">
+          <w:hyperlink w:anchor="_Toc51665792" w:history="1">
             <w:r>
               <w:rPr>
                 <w:rStyle w:val="Hyperlink"/>
                 <w:noProof/>
               </w:rPr>
-              <w:t>Huidige functionaliteiten</w:t>
+              <w:t>De klant</w:t>
             </w:r>
             <w:r>
               <w:rPr>
@@ -594,7 +522,7 @@
                 <w:noProof/>
                 <w:webHidden/>
               </w:rPr>
-              <w:instrText xml:space="preserve"> PAGEREF _Toc51665661 \h </w:instrText>
+              <w:instrText xml:space="preserve"> PAGEREF _Toc51665792 \h </w:instrText>
             </w:r>
             <w:r>
               <w:rPr>
@@ -627,22 +555,88 @@
         </w:p>
         <w:p>
           <w:pPr>
-            <w:pStyle w:val="Inhopg2"/>
+            <w:pStyle w:val="Inhopg3"/>
             <w:tabs>
               <w:tab w:val="right" w:leader="dot" w:pos="9062"/>
             </w:tabs>
             <w:rPr>
-              <w:rFonts w:eastAsiaTheme="minorEastAsia"/>
               <w:noProof/>
-              <w:lang w:eastAsia="nl-NL"/>
             </w:rPr>
           </w:pPr>
-          <w:hyperlink w:anchor="_Toc51665662" w:history="1">
+          <w:hyperlink w:anchor="_Toc51665793" w:history="1">
             <w:r>
               <w:rPr>
                 <w:rStyle w:val="Hyperlink"/>
                 <w:noProof/>
               </w:rPr>
+              <w:t>Huidige functionaliteiten</w:t>
+            </w:r>
+            <w:r>
+              <w:rPr>
+                <w:noProof/>
+                <w:webHidden/>
+              </w:rPr>
+              <w:tab/>
+            </w:r>
+            <w:r>
+              <w:rPr>
+                <w:noProof/>
+                <w:webHidden/>
+              </w:rPr>
+              <w:fldChar w:fldCharType="begin"/>
+            </w:r>
+            <w:r>
+              <w:rPr>
+                <w:noProof/>
+                <w:webHidden/>
+              </w:rPr>
+              <w:instrText xml:space="preserve"> PAGEREF _Toc51665793 \h </w:instrText>
+            </w:r>
+            <w:r>
+              <w:rPr>
+                <w:noProof/>
+                <w:webHidden/>
+              </w:rPr>
+            </w:r>
+            <w:r>
+              <w:rPr>
+                <w:noProof/>
+                <w:webHidden/>
+              </w:rPr>
+              <w:fldChar w:fldCharType="separate"/>
+            </w:r>
+            <w:r>
+              <w:rPr>
+                <w:noProof/>
+                <w:webHidden/>
+              </w:rPr>
+              <w:t>3</w:t>
+            </w:r>
+            <w:r>
+              <w:rPr>
+                <w:noProof/>
+                <w:webHidden/>
+              </w:rPr>
+              <w:fldChar w:fldCharType="end"/>
+            </w:r>
+          </w:hyperlink>
+        </w:p>
+        <w:p>
+          <w:pPr>
+            <w:pStyle w:val="Inhopg3"/>
+            <w:tabs>
+              <w:tab w:val="right" w:leader="dot" w:pos="9062"/>
+            </w:tabs>
+            <w:rPr>
+              <w:noProof/>
+            </w:rPr>
+          </w:pPr>
+          <w:hyperlink w:anchor="_Toc51665794" w:history="1">
+            <w:r>
+              <w:rPr>
+                <w:rStyle w:val="Hyperlink"/>
+                <w:noProof/>
+              </w:rPr>
               <w:t>Doelstelling</w:t>
             </w:r>
             <w:r>
@@ -664,7 +658,7 @@
                 <w:noProof/>
                 <w:webHidden/>
               </w:rPr>
-              <w:instrText xml:space="preserve"> PAGEREF _Toc51665662 \h </w:instrText>
+              <w:instrText xml:space="preserve"> PAGEREF _Toc51665794 \h </w:instrText>
             </w:r>
             <w:r>
               <w:rPr>
@@ -716,9 +710,9 @@
     </w:p>
     <w:p>
       <w:pPr>
-        <w:pStyle w:val="Kop1"/>
-      </w:pPr>
-      <w:bookmarkStart w:id="1" w:name="_Toc51665659"/>
+        <w:pStyle w:val="Kop2"/>
+      </w:pPr>
+      <w:bookmarkStart w:id="1" w:name="_Toc51665791"/>
       <w:r>
         <w:lastRenderedPageBreak/>
         <w:t>Inleiding</w:t>
@@ -739,9 +733,9 @@
     <w:p/>
     <w:p>
       <w:pPr>
-        <w:pStyle w:val="Kop2"/>
-      </w:pPr>
-      <w:bookmarkStart w:id="2" w:name="_Toc51665660"/>
+        <w:pStyle w:val="Kop3"/>
+      </w:pPr>
+      <w:bookmarkStart w:id="2" w:name="_Toc51665792"/>
       <w:r>
         <w:t>De klant</w:t>
       </w:r>
@@ -766,9 +760,9 @@
     <w:p/>
     <w:p>
       <w:pPr>
-        <w:pStyle w:val="Kop2"/>
-      </w:pPr>
-      <w:bookmarkStart w:id="3" w:name="_Toc51665661"/>
+        <w:pStyle w:val="Kop3"/>
+      </w:pPr>
+      <w:bookmarkStart w:id="3" w:name="_Toc51665793"/>
       <w:r>
         <w:t>Huidige functionaliteiten</w:t>
       </w:r>
@@ -782,9 +776,9 @@
     <w:p/>
     <w:p>
       <w:pPr>
-        <w:pStyle w:val="Kop2"/>
-      </w:pPr>
-      <w:bookmarkStart w:id="4" w:name="_Toc51665662"/>
+        <w:pStyle w:val="Kop3"/>
+      </w:pPr>
+      <w:bookmarkStart w:id="4" w:name="_Toc51665794"/>
       <w:r>
         <w:t>Doelstelling</w:t>
       </w:r>
@@ -1265,6 +1259,28 @@
       <w:szCs w:val="26"/>
     </w:rPr>
   </w:style>
+  <w:style w:type="paragraph" w:styleId="Kop3">
+    <w:name w:val="heading 3"/>
+    <w:basedOn w:val="Standaard"/>
+    <w:next w:val="Standaard"/>
+    <w:link w:val="Kop3Char"/>
+    <w:uiPriority w:val="9"/>
+    <w:unhideWhenUsed/>
+    <w:qFormat/>
+    <w:rsid w:val="00161ED8"/>
+    <w:pPr>
+      <w:keepNext/>
+      <w:keepLines/>
+      <w:spacing w:before="40" w:after="0"/>
+      <w:outlineLvl w:val="2"/>
+    </w:pPr>
+    <w:rPr>
+      <w:rFonts w:asciiTheme="majorHAnsi" w:eastAsiaTheme="majorEastAsia" w:hAnsiTheme="majorHAnsi" w:cstheme="majorBidi"/>
+      <w:color w:val="1F3763" w:themeColor="accent1" w:themeShade="7F"/>
+      <w:sz w:val="24"/>
+      <w:szCs w:val="24"/>
+    </w:rPr>
+  </w:style>
   <w:style w:type="character" w:default="1" w:styleId="Standaardalinea-lettertype">
     <w:name w:val="Default Paragraph Font"/>
     <w:uiPriority w:val="1"/>
@@ -1379,6 +1395,32 @@
     <w:pPr>
       <w:spacing w:after="100"/>
       <w:ind w:left="220"/>
+    </w:pPr>
+  </w:style>
+  <w:style w:type="character" w:customStyle="1" w:styleId="Kop3Char">
+    <w:name w:val="Kop 3 Char"/>
+    <w:basedOn w:val="Standaardalinea-lettertype"/>
+    <w:link w:val="Kop3"/>
+    <w:uiPriority w:val="9"/>
+    <w:rsid w:val="00161ED8"/>
+    <w:rPr>
+      <w:rFonts w:asciiTheme="majorHAnsi" w:eastAsiaTheme="majorEastAsia" w:hAnsiTheme="majorHAnsi" w:cstheme="majorBidi"/>
+      <w:color w:val="1F3763" w:themeColor="accent1" w:themeShade="7F"/>
+      <w:sz w:val="24"/>
+      <w:szCs w:val="24"/>
+    </w:rPr>
+  </w:style>
+  <w:style w:type="paragraph" w:styleId="Inhopg3">
+    <w:name w:val="toc 3"/>
+    <w:basedOn w:val="Standaard"/>
+    <w:next w:val="Standaard"/>
+    <w:autoRedefine/>
+    <w:uiPriority w:val="39"/>
+    <w:unhideWhenUsed/>
+    <w:rsid w:val="00ED214D"/>
+    <w:pPr>
+      <w:spacing w:after="100"/>
+      <w:ind w:left="440"/>
     </w:pPr>
   </w:style>
 </w:styles>

</xml_diff>

<commit_message>
ERD Toegevoegd | Inleiding aangepast
</commit_message>
<xml_diff>
--- a/functioneel_ontwerp/inleiding_fo.docx
+++ b/functioneel_ontwerp/inleiding_fo.docx
@@ -6,7 +6,7 @@
       <w:pPr>
         <w:pStyle w:val="Kop1"/>
       </w:pPr>
-      <w:bookmarkStart w:id="0" w:name="_Toc51665790"/>
+      <w:bookmarkStart w:id="0" w:name="_Toc52269042"/>
       <w:r>
         <w:t>Functioneel Ontwerp</w:t>
       </w:r>
@@ -289,7 +289,14 @@
           <w:b/>
           <w:bCs/>
         </w:rPr>
-        <w:t>Status: Versie 1.0</w:t>
+        <w:t>Status: Versie 1.</w:t>
+      </w:r>
+      <w:r>
+        <w:rPr>
+          <w:b/>
+          <w:bCs/>
+        </w:rPr>
+        <w:t>1</w:t>
       </w:r>
     </w:p>
     <w:p>
@@ -357,7 +364,7 @@
           <w:r>
             <w:fldChar w:fldCharType="separate"/>
           </w:r>
-          <w:hyperlink w:anchor="_Toc51665790" w:history="1">
+          <w:hyperlink w:anchor="_Toc52269042" w:history="1">
             <w:r>
               <w:rPr>
                 <w:rStyle w:val="Hyperlink"/>
@@ -384,7 +391,7 @@
                 <w:noProof/>
                 <w:webHidden/>
               </w:rPr>
-              <w:instrText xml:space="preserve"> PAGEREF _Toc51665790 \h </w:instrText>
+              <w:instrText xml:space="preserve"> PAGEREF _Toc52269042 \h </w:instrText>
             </w:r>
             <w:r>
               <w:rPr>
@@ -427,7 +434,7 @@
               <w:lang w:eastAsia="nl-NL"/>
             </w:rPr>
           </w:pPr>
-          <w:hyperlink w:anchor="_Toc51665791" w:history="1">
+          <w:hyperlink w:anchor="_Toc52269043" w:history="1">
             <w:r>
               <w:rPr>
                 <w:rStyle w:val="Hyperlink"/>
@@ -454,7 +461,7 @@
                 <w:noProof/>
                 <w:webHidden/>
               </w:rPr>
-              <w:instrText xml:space="preserve"> PAGEREF _Toc51665791 \h </w:instrText>
+              <w:instrText xml:space="preserve"> PAGEREF _Toc52269043 \h </w:instrText>
             </w:r>
             <w:r>
               <w:rPr>
@@ -492,16 +499,18 @@
               <w:tab w:val="right" w:leader="dot" w:pos="9062"/>
             </w:tabs>
             <w:rPr>
+              <w:rFonts w:eastAsiaTheme="minorEastAsia"/>
               <w:noProof/>
+              <w:lang w:eastAsia="nl-NL"/>
             </w:rPr>
           </w:pPr>
-          <w:hyperlink w:anchor="_Toc51665792" w:history="1">
+          <w:hyperlink w:anchor="_Toc52269044" w:history="1">
             <w:r>
               <w:rPr>
                 <w:rStyle w:val="Hyperlink"/>
                 <w:noProof/>
               </w:rPr>
-              <w:t>De klant</w:t>
+              <w:t>Doelstelling</w:t>
             </w:r>
             <w:r>
               <w:rPr>
@@ -522,143 +531,7 @@
                 <w:noProof/>
                 <w:webHidden/>
               </w:rPr>
-              <w:instrText xml:space="preserve"> PAGEREF _Toc51665792 \h </w:instrText>
-            </w:r>
-            <w:r>
-              <w:rPr>
-                <w:noProof/>
-                <w:webHidden/>
-              </w:rPr>
-            </w:r>
-            <w:r>
-              <w:rPr>
-                <w:noProof/>
-                <w:webHidden/>
-              </w:rPr>
-              <w:fldChar w:fldCharType="separate"/>
-            </w:r>
-            <w:r>
-              <w:rPr>
-                <w:noProof/>
-                <w:webHidden/>
-              </w:rPr>
-              <w:t>3</w:t>
-            </w:r>
-            <w:r>
-              <w:rPr>
-                <w:noProof/>
-                <w:webHidden/>
-              </w:rPr>
-              <w:fldChar w:fldCharType="end"/>
-            </w:r>
-          </w:hyperlink>
-        </w:p>
-        <w:p>
-          <w:pPr>
-            <w:pStyle w:val="Inhopg3"/>
-            <w:tabs>
-              <w:tab w:val="right" w:leader="dot" w:pos="9062"/>
-            </w:tabs>
-            <w:rPr>
-              <w:noProof/>
-            </w:rPr>
-          </w:pPr>
-          <w:hyperlink w:anchor="_Toc51665793" w:history="1">
-            <w:r>
-              <w:rPr>
-                <w:rStyle w:val="Hyperlink"/>
-                <w:noProof/>
-              </w:rPr>
-              <w:t>Huidige functionaliteiten</w:t>
-            </w:r>
-            <w:r>
-              <w:rPr>
-                <w:noProof/>
-                <w:webHidden/>
-              </w:rPr>
-              <w:tab/>
-            </w:r>
-            <w:r>
-              <w:rPr>
-                <w:noProof/>
-                <w:webHidden/>
-              </w:rPr>
-              <w:fldChar w:fldCharType="begin"/>
-            </w:r>
-            <w:r>
-              <w:rPr>
-                <w:noProof/>
-                <w:webHidden/>
-              </w:rPr>
-              <w:instrText xml:space="preserve"> PAGEREF _Toc51665793 \h </w:instrText>
-            </w:r>
-            <w:r>
-              <w:rPr>
-                <w:noProof/>
-                <w:webHidden/>
-              </w:rPr>
-            </w:r>
-            <w:r>
-              <w:rPr>
-                <w:noProof/>
-                <w:webHidden/>
-              </w:rPr>
-              <w:fldChar w:fldCharType="separate"/>
-            </w:r>
-            <w:r>
-              <w:rPr>
-                <w:noProof/>
-                <w:webHidden/>
-              </w:rPr>
-              <w:t>3</w:t>
-            </w:r>
-            <w:r>
-              <w:rPr>
-                <w:noProof/>
-                <w:webHidden/>
-              </w:rPr>
-              <w:fldChar w:fldCharType="end"/>
-            </w:r>
-          </w:hyperlink>
-        </w:p>
-        <w:p>
-          <w:pPr>
-            <w:pStyle w:val="Inhopg3"/>
-            <w:tabs>
-              <w:tab w:val="right" w:leader="dot" w:pos="9062"/>
-            </w:tabs>
-            <w:rPr>
-              <w:noProof/>
-            </w:rPr>
-          </w:pPr>
-          <w:hyperlink w:anchor="_Toc51665794" w:history="1">
-            <w:r>
-              <w:rPr>
-                <w:rStyle w:val="Hyperlink"/>
-                <w:noProof/>
-              </w:rPr>
-              <w:t>Doelstelling</w:t>
-            </w:r>
-            <w:r>
-              <w:rPr>
-                <w:noProof/>
-                <w:webHidden/>
-              </w:rPr>
-              <w:tab/>
-            </w:r>
-            <w:r>
-              <w:rPr>
-                <w:noProof/>
-                <w:webHidden/>
-              </w:rPr>
-              <w:fldChar w:fldCharType="begin"/>
-            </w:r>
-            <w:r>
-              <w:rPr>
-                <w:noProof/>
-                <w:webHidden/>
-              </w:rPr>
-              <w:instrText xml:space="preserve"> PAGEREF _Toc51665794 \h </w:instrText>
+              <w:instrText xml:space="preserve"> PAGEREF _Toc52269044 \h </w:instrText>
             </w:r>
             <w:r>
               <w:rPr>
@@ -712,7 +585,7 @@
       <w:pPr>
         <w:pStyle w:val="Kop2"/>
       </w:pPr>
-      <w:bookmarkStart w:id="1" w:name="_Toc51665791"/>
+      <w:bookmarkStart w:id="1" w:name="_Toc52269043"/>
       <w:r>
         <w:lastRenderedPageBreak/>
         <w:t>Inleiding</w:t>
@@ -720,6 +593,16 @@
       <w:bookmarkEnd w:id="1"/>
     </w:p>
     <w:p>
+      <w:proofErr w:type="spellStart"/>
+      <w:r>
+        <w:t>Maryo</w:t>
+      </w:r>
+      <w:proofErr w:type="spellEnd"/>
+      <w:r>
+        <w:t xml:space="preserve"> van den Berg is geïnteresseerd in het verkopen van haar konijnenproducten. Dit wil zij doen door middel van een nog niet bestaande veiling webapplicatie.</w:t>
+      </w:r>
+    </w:p>
+    <w:p>
       <w:r>
         <w:t xml:space="preserve">In dit Functioneel Ontwerp worden de functies die in de webapplicatie geïmplementeerd moeten worden goed in detail </w:t>
       </w:r>
@@ -730,59 +613,20 @@
         <w:t>, zodat er duidelijk is hoe en wat voor functies er geprogrammeerd moeten worden.</w:t>
       </w:r>
     </w:p>
-    <w:p/>
     <w:p>
       <w:pPr>
         <w:pStyle w:val="Kop3"/>
       </w:pPr>
-      <w:bookmarkStart w:id="2" w:name="_Toc51665792"/>
-      <w:r>
-        <w:t>De klant</w:t>
+    </w:p>
+    <w:p>
+      <w:pPr>
+        <w:pStyle w:val="Kop3"/>
+      </w:pPr>
+      <w:bookmarkStart w:id="2" w:name="_Toc52269044"/>
+      <w:r>
+        <w:t>Doelstelling</w:t>
       </w:r>
       <w:bookmarkEnd w:id="2"/>
-    </w:p>
-    <w:p>
-      <w:proofErr w:type="spellStart"/>
-      <w:r>
-        <w:t>Maryo</w:t>
-      </w:r>
-      <w:proofErr w:type="spellEnd"/>
-      <w:r>
-        <w:t xml:space="preserve"> van den Berg is geïnteresseerd in het verkopen van haar konijnenproducten. Dit wil zij doen door middel van een </w:t>
-      </w:r>
-      <w:r>
-        <w:t xml:space="preserve">nog niet bestaande </w:t>
-      </w:r>
-      <w:r>
-        <w:t>veiling webapplicatie.</w:t>
-      </w:r>
-    </w:p>
-    <w:p/>
-    <w:p>
-      <w:pPr>
-        <w:pStyle w:val="Kop3"/>
-      </w:pPr>
-      <w:bookmarkStart w:id="3" w:name="_Toc51665793"/>
-      <w:r>
-        <w:t>Huidige functionaliteiten</w:t>
-      </w:r>
-      <w:bookmarkEnd w:id="3"/>
-    </w:p>
-    <w:p>
-      <w:r>
-        <w:t>Er zijn geen huidige functionaliteiten omreden een nog niet bestaande webapplicatie.</w:t>
-      </w:r>
-    </w:p>
-    <w:p/>
-    <w:p>
-      <w:pPr>
-        <w:pStyle w:val="Kop3"/>
-      </w:pPr>
-      <w:bookmarkStart w:id="4" w:name="_Toc51665794"/>
-      <w:r>
-        <w:t>Doelstelling</w:t>
-      </w:r>
-      <w:bookmarkEnd w:id="4"/>
     </w:p>
     <w:p>
       <w:r>

</xml_diff>